<commit_message>
3d task of 2d lab
</commit_message>
<xml_diff>
--- a/LR2_12_4131з_Козлова_Н_А .docx
+++ b/LR2_12_4131з_Козлова_Н_А .docx
@@ -3544,10 +3544,10 @@
         </w:rPr>
         <w:lastRenderedPageBreak/>
         <w:drawing>
-          <wp:inline distT="0" distB="0" distL="0" distR="0" wp14:anchorId="6A719E8F" wp14:editId="765CF4A7">
-            <wp:extent cx="6391275" cy="5369560"/>
-            <wp:effectExtent l="0" t="0" r="0" b="2540"/>
-            <wp:docPr id="1643332264" name="Picture 1"/>
+          <wp:inline distT="0" distB="0" distL="0" distR="0" wp14:anchorId="2AB7ACF1" wp14:editId="7578FDA8">
+            <wp:extent cx="6391275" cy="5414010"/>
+            <wp:effectExtent l="0" t="0" r="0" b="0"/>
+            <wp:docPr id="1132666462" name="Picture 1"/>
             <wp:cNvGraphicFramePr>
               <a:graphicFrameLocks xmlns:a="http://schemas.openxmlformats.org/drawingml/2006/main" noChangeAspect="1"/>
             </wp:cNvGraphicFramePr>
@@ -3555,7 +3555,7 @@
               <a:graphicData uri="http://schemas.openxmlformats.org/drawingml/2006/picture">
                 <pic:pic xmlns:pic="http://schemas.openxmlformats.org/drawingml/2006/picture">
                   <pic:nvPicPr>
-                    <pic:cNvPr id="1643332264" name=""/>
+                    <pic:cNvPr id="1132666462" name=""/>
                     <pic:cNvPicPr/>
                   </pic:nvPicPr>
                   <pic:blipFill>
@@ -3567,7 +3567,7 @@
                   <pic:spPr>
                     <a:xfrm>
                       <a:off x="0" y="0"/>
-                      <a:ext cx="6391275" cy="5369560"/>
+                      <a:ext cx="6391275" cy="5414010"/>
                     </a:xfrm>
                     <a:prstGeom prst="rect">
                       <a:avLst/>
@@ -3608,6 +3608,430 @@
         </w:rPr>
         <w:t>Найти теоретическую плотность нормального распределения в соответствии с методом моментов, полученную кривую нанести на гистограмму распределения.</w:t>
       </w:r>
+    </w:p>
+    <w:p>
+      <w:pPr>
+        <w:rPr>
+          <w:b/>
+          <w:bCs/>
+          <w:sz w:val="28"/>
+          <w:lang w:val="ru-RU"/>
+        </w:rPr>
+      </w:pPr>
+    </w:p>
+    <w:p>
+      <w:pPr>
+        <w:rPr>
+          <w:sz w:val="28"/>
+          <w:lang w:val="ru-RU"/>
+        </w:rPr>
+      </w:pPr>
+      <w:r>
+        <w:rPr>
+          <w:sz w:val="28"/>
+          <w:lang w:val="ru-RU"/>
+        </w:rPr>
+        <w:t>Выр</w:t>
+      </w:r>
+      <w:r>
+        <w:rPr>
+          <w:sz w:val="28"/>
+          <w:lang w:val="ru-RU"/>
+        </w:rPr>
+        <w:t>авнивающая кривая должна удовлетворять свойствам плотности распределения</w:t>
+      </w:r>
+    </w:p>
+    <w:p>
+      <w:pPr>
+        <w:rPr>
+          <w:sz w:val="28"/>
+          <w:lang w:val="ru-RU"/>
+        </w:rPr>
+      </w:pPr>
+    </w:p>
+    <w:p>
+      <w:pPr>
+        <w:jc w:val="center"/>
+        <w:rPr>
+          <w:sz w:val="28"/>
+          <w:lang w:val="ru-RU"/>
+        </w:rPr>
+      </w:pPr>
+      <w:r>
+        <w:rPr>
+          <w:sz w:val="28"/>
+          <w:lang w:val="ru-RU"/>
+        </w:rPr>
+        <w:drawing>
+          <wp:inline distT="0" distB="0" distL="0" distR="0" wp14:anchorId="7C73E64D" wp14:editId="24CAB00D">
+            <wp:extent cx="2599200" cy="1438843"/>
+            <wp:effectExtent l="0" t="0" r="4445" b="0"/>
+            <wp:docPr id="790924762" name="Picture 1"/>
+            <wp:cNvGraphicFramePr>
+              <a:graphicFrameLocks xmlns:a="http://schemas.openxmlformats.org/drawingml/2006/main" noChangeAspect="1"/>
+            </wp:cNvGraphicFramePr>
+            <a:graphic xmlns:a="http://schemas.openxmlformats.org/drawingml/2006/main">
+              <a:graphicData uri="http://schemas.openxmlformats.org/drawingml/2006/picture">
+                <pic:pic xmlns:pic="http://schemas.openxmlformats.org/drawingml/2006/picture">
+                  <pic:nvPicPr>
+                    <pic:cNvPr id="790924762" name=""/>
+                    <pic:cNvPicPr/>
+                  </pic:nvPicPr>
+                  <pic:blipFill>
+                    <a:blip r:embed="rId13"/>
+                    <a:stretch>
+                      <a:fillRect/>
+                    </a:stretch>
+                  </pic:blipFill>
+                  <pic:spPr>
+                    <a:xfrm>
+                      <a:off x="0" y="0"/>
+                      <a:ext cx="2657076" cy="1470882"/>
+                    </a:xfrm>
+                    <a:prstGeom prst="rect">
+                      <a:avLst/>
+                    </a:prstGeom>
+                  </pic:spPr>
+                </pic:pic>
+              </a:graphicData>
+            </a:graphic>
+          </wp:inline>
+        </w:drawing>
+      </w:r>
+    </w:p>
+    <w:p>
+      <w:pPr>
+        <w:jc w:val="center"/>
+        <w:rPr>
+          <w:sz w:val="28"/>
+          <w:lang w:val="ru-RU"/>
+        </w:rPr>
+      </w:pPr>
+    </w:p>
+    <w:p>
+      <w:pPr>
+        <w:rPr>
+          <w:sz w:val="28"/>
+          <w:lang w:val="ru-RU"/>
+        </w:rPr>
+      </w:pPr>
+      <w:r>
+        <w:rPr>
+          <w:sz w:val="28"/>
+          <w:lang w:val="ru-RU"/>
+        </w:rPr>
+        <w:lastRenderedPageBreak/>
+        <w:t xml:space="preserve">Параметры функции </w:t>
+      </w:r>
+      <w:r>
+        <w:rPr>
+          <w:sz w:val="28"/>
+        </w:rPr>
+        <w:t>f</w:t>
+      </w:r>
+      <w:r>
+        <w:rPr>
+          <w:sz w:val="28"/>
+          <w:lang w:val="ru-RU"/>
+        </w:rPr>
+        <w:t>(</w:t>
+      </w:r>
+      <w:r>
+        <w:rPr>
+          <w:sz w:val="28"/>
+        </w:rPr>
+        <w:t>x</w:t>
+      </w:r>
+      <w:r>
+        <w:rPr>
+          <w:sz w:val="28"/>
+          <w:lang w:val="ru-RU"/>
+        </w:rPr>
+        <w:t xml:space="preserve">) </w:t>
+      </w:r>
+      <w:r>
+        <w:rPr>
+          <w:sz w:val="28"/>
+          <w:lang w:val="ru-RU"/>
+        </w:rPr>
+        <w:t>выбираются так, чтобы одноименные числовые характеристики статистического и теоретического распределений совпадали между собой</w:t>
+      </w:r>
+    </w:p>
+    <w:p>
+      <w:pPr>
+        <w:rPr>
+          <w:sz w:val="28"/>
+          <w:lang w:val="ru-RU"/>
+        </w:rPr>
+      </w:pPr>
+    </w:p>
+    <w:p>
+      <w:pPr>
+        <w:rPr>
+          <w:sz w:val="28"/>
+          <w:lang w:val="ru-RU"/>
+        </w:rPr>
+      </w:pPr>
+      <w:r>
+        <w:rPr>
+          <w:sz w:val="28"/>
+          <w:lang w:val="ru-RU"/>
+        </w:rPr>
+        <w:t xml:space="preserve">Плотность </w:t>
+      </w:r>
+      <w:proofErr w:type="spellStart"/>
+      <w:r>
+        <w:rPr>
+          <w:sz w:val="28"/>
+          <w:lang w:val="ru-RU"/>
+        </w:rPr>
+        <w:t>распределния</w:t>
+      </w:r>
+      <w:proofErr w:type="spellEnd"/>
+      <w:r>
+        <w:rPr>
+          <w:sz w:val="28"/>
+          <w:lang w:val="ru-RU"/>
+        </w:rPr>
+        <w:t xml:space="preserve"> вероятностей при нормальном законе </w:t>
+      </w:r>
+      <w:proofErr w:type="spellStart"/>
+      <w:r>
+        <w:rPr>
+          <w:sz w:val="28"/>
+          <w:lang w:val="ru-RU"/>
+        </w:rPr>
+        <w:t>распределния</w:t>
+      </w:r>
+      <w:proofErr w:type="spellEnd"/>
+      <w:r>
+        <w:rPr>
+          <w:sz w:val="28"/>
+          <w:lang w:val="ru-RU"/>
+        </w:rPr>
+        <w:t xml:space="preserve"> задается выражением:</w:t>
+      </w:r>
+    </w:p>
+    <w:p>
+      <w:pPr>
+        <w:rPr>
+          <w:sz w:val="28"/>
+          <w:lang w:val="ru-RU"/>
+        </w:rPr>
+      </w:pPr>
+    </w:p>
+    <w:p>
+      <w:pPr>
+        <w:jc w:val="center"/>
+        <w:rPr>
+          <w:sz w:val="28"/>
+          <w:lang w:val="ru-RU"/>
+        </w:rPr>
+      </w:pPr>
+      <w:r>
+        <w:rPr>
+          <w:sz w:val="28"/>
+          <w:lang w:val="ru-RU"/>
+        </w:rPr>
+        <w:drawing>
+          <wp:inline distT="0" distB="0" distL="0" distR="0" wp14:anchorId="7C315FA5" wp14:editId="505E7EB9">
+            <wp:extent cx="2664000" cy="979971"/>
+            <wp:effectExtent l="0" t="0" r="3175" b="0"/>
+            <wp:docPr id="2074800004" name="Picture 1"/>
+            <wp:cNvGraphicFramePr>
+              <a:graphicFrameLocks xmlns:a="http://schemas.openxmlformats.org/drawingml/2006/main" noChangeAspect="1"/>
+            </wp:cNvGraphicFramePr>
+            <a:graphic xmlns:a="http://schemas.openxmlformats.org/drawingml/2006/main">
+              <a:graphicData uri="http://schemas.openxmlformats.org/drawingml/2006/picture">
+                <pic:pic xmlns:pic="http://schemas.openxmlformats.org/drawingml/2006/picture">
+                  <pic:nvPicPr>
+                    <pic:cNvPr id="2074800004" name=""/>
+                    <pic:cNvPicPr/>
+                  </pic:nvPicPr>
+                  <pic:blipFill>
+                    <a:blip r:embed="rId14"/>
+                    <a:stretch>
+                      <a:fillRect/>
+                    </a:stretch>
+                  </pic:blipFill>
+                  <pic:spPr>
+                    <a:xfrm>
+                      <a:off x="0" y="0"/>
+                      <a:ext cx="2729537" cy="1004079"/>
+                    </a:xfrm>
+                    <a:prstGeom prst="rect">
+                      <a:avLst/>
+                    </a:prstGeom>
+                  </pic:spPr>
+                </pic:pic>
+              </a:graphicData>
+            </a:graphic>
+          </wp:inline>
+        </w:drawing>
+      </w:r>
+    </w:p>
+    <w:p>
+      <w:pPr>
+        <w:jc w:val="center"/>
+        <w:rPr>
+          <w:sz w:val="28"/>
+          <w:lang w:val="ru-RU"/>
+        </w:rPr>
+      </w:pPr>
+    </w:p>
+    <w:p>
+      <w:pPr>
+        <w:rPr>
+          <w:sz w:val="28"/>
+          <w:lang w:val="ru-RU"/>
+        </w:rPr>
+      </w:pPr>
+      <w:r>
+        <w:rPr>
+          <w:sz w:val="28"/>
+          <w:lang w:val="ru-RU"/>
+        </w:rPr>
+        <w:t>Подбираем параметры М и Д так, чтобы обеспечить равенства:</w:t>
+      </w:r>
+    </w:p>
+    <w:p>
+      <w:pPr>
+        <w:rPr>
+          <w:sz w:val="28"/>
+          <w:lang w:val="ru-RU"/>
+        </w:rPr>
+      </w:pPr>
+    </w:p>
+    <w:p>
+      <w:pPr>
+        <w:jc w:val="center"/>
+        <w:rPr>
+          <w:sz w:val="28"/>
+          <w:lang w:val="ru-RU"/>
+        </w:rPr>
+      </w:pPr>
+      <w:r>
+        <w:rPr>
+          <w:sz w:val="28"/>
+          <w:lang w:val="ru-RU"/>
+        </w:rPr>
+        <w:drawing>
+          <wp:inline distT="0" distB="0" distL="0" distR="0" wp14:anchorId="6F6700BC" wp14:editId="5D9414E5">
+            <wp:extent cx="1473200" cy="1257300"/>
+            <wp:effectExtent l="0" t="0" r="0" b="0"/>
+            <wp:docPr id="1670928163" name="Picture 1"/>
+            <wp:cNvGraphicFramePr>
+              <a:graphicFrameLocks xmlns:a="http://schemas.openxmlformats.org/drawingml/2006/main" noChangeAspect="1"/>
+            </wp:cNvGraphicFramePr>
+            <a:graphic xmlns:a="http://schemas.openxmlformats.org/drawingml/2006/main">
+              <a:graphicData uri="http://schemas.openxmlformats.org/drawingml/2006/picture">
+                <pic:pic xmlns:pic="http://schemas.openxmlformats.org/drawingml/2006/picture">
+                  <pic:nvPicPr>
+                    <pic:cNvPr id="1670928163" name=""/>
+                    <pic:cNvPicPr/>
+                  </pic:nvPicPr>
+                  <pic:blipFill>
+                    <a:blip r:embed="rId15"/>
+                    <a:stretch>
+                      <a:fillRect/>
+                    </a:stretch>
+                  </pic:blipFill>
+                  <pic:spPr>
+                    <a:xfrm>
+                      <a:off x="0" y="0"/>
+                      <a:ext cx="1473200" cy="1257300"/>
+                    </a:xfrm>
+                    <a:prstGeom prst="rect">
+                      <a:avLst/>
+                    </a:prstGeom>
+                  </pic:spPr>
+                </pic:pic>
+              </a:graphicData>
+            </a:graphic>
+          </wp:inline>
+        </w:drawing>
+      </w:r>
+    </w:p>
+    <w:p>
+      <w:pPr>
+        <w:jc w:val="center"/>
+        <w:rPr>
+          <w:sz w:val="28"/>
+          <w:lang w:val="ru-RU"/>
+        </w:rPr>
+      </w:pPr>
+    </w:p>
+    <w:p>
+      <w:pPr>
+        <w:rPr>
+          <w:sz w:val="28"/>
+          <w:lang w:val="ru-RU"/>
+        </w:rPr>
+      </w:pPr>
+      <w:r>
+        <w:rPr>
+          <w:sz w:val="28"/>
+          <w:lang w:val="ru-RU"/>
+        </w:rPr>
+        <w:t xml:space="preserve">Где </w:t>
+      </w:r>
+      <w:proofErr w:type="spellStart"/>
+      <w:r>
+        <w:rPr>
+          <w:sz w:val="28"/>
+          <w:lang w:val="ru-RU"/>
+        </w:rPr>
+        <w:t>Мх</w:t>
+      </w:r>
+      <w:proofErr w:type="spellEnd"/>
+      <w:r>
+        <w:rPr>
+          <w:sz w:val="28"/>
+          <w:lang w:val="ru-RU"/>
+        </w:rPr>
+        <w:t xml:space="preserve"> и </w:t>
+      </w:r>
+      <w:proofErr w:type="spellStart"/>
+      <w:r>
+        <w:rPr>
+          <w:sz w:val="28"/>
+          <w:lang w:val="ru-RU"/>
+        </w:rPr>
+        <w:t>Дх</w:t>
+      </w:r>
+      <w:proofErr w:type="spellEnd"/>
+      <w:r>
+        <w:rPr>
+          <w:sz w:val="28"/>
+          <w:lang w:val="ru-RU"/>
+        </w:rPr>
+        <w:t xml:space="preserve"> эмпирические пар-ы, а м и д – теоретические</w:t>
+      </w:r>
+    </w:p>
+    <w:p>
+      <w:pPr>
+        <w:rPr>
+          <w:sz w:val="28"/>
+          <w:lang w:val="ru-RU"/>
+        </w:rPr>
+      </w:pPr>
+    </w:p>
+    <w:p>
+      <w:pPr>
+        <w:rPr>
+          <w:sz w:val="28"/>
+        </w:rPr>
+      </w:pPr>
+    </w:p>
+    <w:p>
+      <w:pPr>
+        <w:rPr>
+          <w:b/>
+          <w:bCs/>
+          <w:sz w:val="28"/>
+          <w:lang w:val="ru-RU"/>
+        </w:rPr>
+      </w:pPr>
     </w:p>
     <w:p>
       <w:pPr>
@@ -4613,7 +5037,7 @@
       </w:pPr>
     </w:p>
     <w:sectPr>
-      <w:footerReference w:type="default" r:id="rId13"/>
+      <w:footerReference w:type="default" r:id="rId16"/>
       <w:pgSz w:w="11906" w:h="16838"/>
       <w:pgMar w:top="1134" w:right="707" w:bottom="1134" w:left="1134" w:header="708" w:footer="708" w:gutter="0"/>
       <w:cols w:space="708"/>

</xml_diff>